<commit_message>
work on solutions.Rmd files
</commit_message>
<xml_diff>
--- a/solutions/solutions-setup.docx
+++ b/solutions/solutions-setup.docx
@@ -72,10 +72,7 @@
         <w:t>datasets()</w:t>
       </w:r>
       <w:r>
-        <w:t xml:space="preserve"> from vc</w:t>
-      </w:r>
-      <w:r>
-        <w:t>dExtra. Use the following to get a list of these with some characteristics and titles.</w:t>
+        <w:t xml:space="preserve"> from vcdExtra. Use the following to get a list of these with some characteristics and titles.</w:t>
       </w:r>
     </w:p>
     <w:p>
@@ -187,10 +184,7 @@
         <w:t>nrow()</w:t>
       </w:r>
       <w:r>
-        <w:t xml:space="preserve"> gives the number of ro</w:t>
-      </w:r>
-      <w:r>
-        <w:t xml:space="preserve">ws in a data frame. </w:t>
+        <w:t xml:space="preserve"> gives the number of rows in a data frame. </w:t>
       </w:r>
       <w:r>
         <w:rPr>
@@ -354,10 +348,7 @@
         </w:numPr>
       </w:pPr>
       <w:r>
-        <w:t>Make a tabular display of the frequenci</w:t>
-      </w:r>
-      <w:r>
-        <w:t xml:space="preserve">es by </w:t>
+        <w:t xml:space="preserve">Make a tabular display of the frequencies by </w:t>
       </w:r>
       <w:r>
         <w:rPr>
@@ -477,10 +468,7 @@
         </w:numPr>
       </w:pPr>
       <w:r>
-        <w:t>Choose one or</w:t>
-      </w:r>
-      <w:r>
-        <w:t xml:space="preserve"> two data sets from this list, and examine their help files (e.g., </w:t>
+        <w:t xml:space="preserve">Choose one or two data sets from this list, and examine their help files (e.g., </w:t>
       </w:r>
       <w:r>
         <w:rPr>
@@ -600,10 +588,7 @@
         <w:pStyle w:val="FirstParagraph"/>
       </w:pPr>
       <w:r>
-        <w:t xml:space="preserve">For each of the following data sets in the vcdExtra package, identify which are response variable(s) and which are explanatory. For factor variables, which are </w:t>
-      </w:r>
-      <w:r>
-        <w:t xml:space="preserve">unordered (nominal) and which should be treated as ordered? Write a sentence or two describing substantitive questions of interest for analysis of the data. (Hint: use </w:t>
+        <w:t xml:space="preserve">For each of the following data sets in the vcdExtra package, identify which are response variable(s) and which are explanatory. For factor variables, which are unordered (nominal) and which should be treated as ordered? Write a sentence or two describing substantitive questions of interest for analysis of the data. (Hint: use </w:t>
       </w:r>
       <w:r>
         <w:rPr>
@@ -759,13 +744,7 @@
         <w:rPr>
           <w:rStyle w:val="VerbatimChar"/>
         </w:rPr>
-        <w:t>##  t</w:t>
-      </w:r>
-      <w:r>
-        <w:rPr>
-          <w:rStyle w:val="VerbatimChar"/>
-        </w:rPr>
-        <w:t>able [1:2, 1:2, 1:2] 171 152 138 167 79 148 112 133</w:t>
+        <w:t>##  table [1:2, 1:2, 1:2] 171 152 138 167 79 148 112 133</w:t>
       </w:r>
       <w:r>
         <w:br/>
@@ -939,13 +918,7 @@
         <w:rPr>
           <w:rStyle w:val="VerbatimChar"/>
         </w:rPr>
-        <w:t xml:space="preserve">##   ..$ </w:t>
-      </w:r>
-      <w:r>
-        <w:rPr>
-          <w:rStyle w:val="VerbatimChar"/>
-        </w:rPr>
-        <w:t>Infection  : chr [1:3] "Type 1" "Type 2" "None"</w:t>
+        <w:t>##   ..$ Infection  : chr [1:3] "Type 1" "Type 2" "None"</w:t>
       </w:r>
       <w:r>
         <w:br/>
@@ -1056,9 +1029,11 @@
       </w:r>
     </w:p>
     <w:sectPr>
+      <w:footerReference w:type="default" r:id="rId8"/>
       <w:pgSz w:w="12240" w:h="15840"/>
-      <w:pgMar w:top="1080" w:right="1152" w:bottom="1080" w:left="1152" w:header="720" w:footer="720" w:gutter="0"/>
+      <w:pgMar w:top="1080" w:right="1152" w:bottom="1080" w:left="1152" w:header="720" w:footer="288" w:gutter="0"/>
       <w:cols w:space="720"/>
+      <w:docGrid w:linePitch="326"/>
     </w:sectPr>
   </w:body>
 </w:document>
@@ -1087,6 +1062,59 @@
     </w:p>
   </w:endnote>
 </w:endnotes>
+</file>
+
+<file path=word/footer1.xml><?xml version="1.0" encoding="utf-8"?>
+<w:ftr xmlns:wpc="http://schemas.microsoft.com/office/word/2010/wordprocessingCanvas" xmlns:mc="http://schemas.openxmlformats.org/markup-compatibility/2006" xmlns:o="urn:schemas-microsoft-com:office:office" xmlns:r="http://schemas.openxmlformats.org/officeDocument/2006/relationships" xmlns:m="http://schemas.openxmlformats.org/officeDocument/2006/math" xmlns:v="urn:schemas-microsoft-com:vml" xmlns:wp14="http://schemas.microsoft.com/office/word/2010/wordprocessingDrawing" xmlns:wp="http://schemas.openxmlformats.org/drawingml/2006/wordprocessingDrawing" xmlns:w10="urn:schemas-microsoft-com:office:word" xmlns:w="http://schemas.openxmlformats.org/wordprocessingml/2006/main" xmlns:w14="http://schemas.microsoft.com/office/word/2010/wordml" xmlns:wpg="http://schemas.microsoft.com/office/word/2010/wordprocessingGroup" xmlns:wpi="http://schemas.microsoft.com/office/word/2010/wordprocessingInk" xmlns:wne="http://schemas.microsoft.com/office/word/2006/wordml" xmlns:wps="http://schemas.microsoft.com/office/word/2010/wordprocessingShape" mc:Ignorable="w14 wp14">
+  <w:sdt>
+    <w:sdtPr>
+      <w:id w:val="1101539796"/>
+      <w:docPartObj>
+        <w:docPartGallery w:val="Page Numbers (Bottom of Page)"/>
+        <w:docPartUnique/>
+      </w:docPartObj>
+    </w:sdtPr>
+    <w:sdtEndPr>
+      <w:rPr>
+        <w:noProof/>
+      </w:rPr>
+    </w:sdtEndPr>
+    <w:sdtContent>
+      <w:p>
+        <w:pPr>
+          <w:pStyle w:val="Footer"/>
+          <w:jc w:val="center"/>
+        </w:pPr>
+        <w:r>
+          <w:fldChar w:fldCharType="begin"/>
+        </w:r>
+        <w:r>
+          <w:instrText xml:space="preserve"> PAGE   \* MERGEFORMAT </w:instrText>
+        </w:r>
+        <w:r>
+          <w:fldChar w:fldCharType="separate"/>
+        </w:r>
+        <w:r>
+          <w:rPr>
+            <w:noProof/>
+          </w:rPr>
+          <w:t>2</w:t>
+        </w:r>
+        <w:r>
+          <w:rPr>
+            <w:noProof/>
+          </w:rPr>
+          <w:fldChar w:fldCharType="end"/>
+        </w:r>
+      </w:p>
+    </w:sdtContent>
+  </w:sdt>
+  <w:p>
+    <w:pPr>
+      <w:pStyle w:val="Footer"/>
+    </w:pPr>
+  </w:p>
+</w:ftr>
 </file>
 
 <file path=word/footnotes.xml><?xml version="1.0" encoding="utf-8"?>
@@ -1572,7 +1600,9 @@
       </w:pPr>
     </w:pPrDefault>
   </w:docDefaults>
-  <w:latentStyles w:defLockedState="0" w:defUIPriority="0" w:defSemiHidden="0" w:defUnhideWhenUsed="0" w:defQFormat="0" w:count="267"/>
+  <w:latentStyles w:defLockedState="0" w:defUIPriority="0" w:defSemiHidden="0" w:defUnhideWhenUsed="0" w:defQFormat="0" w:count="267">
+    <w:lsdException w:name="footer" w:uiPriority="99"/>
+  </w:latentStyles>
   <w:style w:type="paragraph" w:default="1" w:styleId="Normal">
     <w:name w:val="Normal"/>
     <w:qFormat/>
@@ -2295,6 +2325,46 @@
       <w:sz w:val="16"/>
       <w:szCs w:val="16"/>
     </w:rPr>
+  </w:style>
+  <w:style w:type="paragraph" w:styleId="Header">
+    <w:name w:val="header"/>
+    <w:basedOn w:val="Normal"/>
+    <w:link w:val="HeaderChar"/>
+    <w:rsid w:val="00647C80"/>
+    <w:pPr>
+      <w:tabs>
+        <w:tab w:val="center" w:pos="4680"/>
+        <w:tab w:val="right" w:pos="9360"/>
+      </w:tabs>
+      <w:spacing w:after="0"/>
+    </w:pPr>
+  </w:style>
+  <w:style w:type="character" w:customStyle="1" w:styleId="HeaderChar">
+    <w:name w:val="Header Char"/>
+    <w:basedOn w:val="DefaultParagraphFont"/>
+    <w:link w:val="Header"/>
+    <w:rsid w:val="00647C80"/>
+  </w:style>
+  <w:style w:type="paragraph" w:styleId="Footer">
+    <w:name w:val="footer"/>
+    <w:basedOn w:val="Normal"/>
+    <w:link w:val="FooterChar"/>
+    <w:uiPriority w:val="99"/>
+    <w:rsid w:val="00647C80"/>
+    <w:pPr>
+      <w:tabs>
+        <w:tab w:val="center" w:pos="4680"/>
+        <w:tab w:val="right" w:pos="9360"/>
+      </w:tabs>
+      <w:spacing w:after="0"/>
+    </w:pPr>
+  </w:style>
+  <w:style w:type="character" w:customStyle="1" w:styleId="FooterChar">
+    <w:name w:val="Footer Char"/>
+    <w:basedOn w:val="DefaultParagraphFont"/>
+    <w:link w:val="Footer"/>
+    <w:uiPriority w:val="99"/>
+    <w:rsid w:val="00647C80"/>
   </w:style>
 </w:styles>
 </file>
@@ -2316,7 +2386,9 @@
       </w:pPr>
     </w:pPrDefault>
   </w:docDefaults>
-  <w:latentStyles w:defLockedState="0" w:defUIPriority="0" w:defSemiHidden="0" w:defUnhideWhenUsed="0" w:defQFormat="0" w:count="267"/>
+  <w:latentStyles w:defLockedState="0" w:defUIPriority="0" w:defSemiHidden="0" w:defUnhideWhenUsed="0" w:defQFormat="0" w:count="267">
+    <w:lsdException w:name="footer" w:uiPriority="99"/>
+  </w:latentStyles>
   <w:style w:type="paragraph" w:default="1" w:styleId="Normal">
     <w:name w:val="Normal"/>
     <w:qFormat/>
@@ -3039,6 +3111,46 @@
       <w:sz w:val="16"/>
       <w:szCs w:val="16"/>
     </w:rPr>
+  </w:style>
+  <w:style w:type="paragraph" w:styleId="Header">
+    <w:name w:val="header"/>
+    <w:basedOn w:val="Normal"/>
+    <w:link w:val="HeaderChar"/>
+    <w:rsid w:val="00647C80"/>
+    <w:pPr>
+      <w:tabs>
+        <w:tab w:val="center" w:pos="4680"/>
+        <w:tab w:val="right" w:pos="9360"/>
+      </w:tabs>
+      <w:spacing w:after="0"/>
+    </w:pPr>
+  </w:style>
+  <w:style w:type="character" w:customStyle="1" w:styleId="HeaderChar">
+    <w:name w:val="Header Char"/>
+    <w:basedOn w:val="DefaultParagraphFont"/>
+    <w:link w:val="Header"/>
+    <w:rsid w:val="00647C80"/>
+  </w:style>
+  <w:style w:type="paragraph" w:styleId="Footer">
+    <w:name w:val="footer"/>
+    <w:basedOn w:val="Normal"/>
+    <w:link w:val="FooterChar"/>
+    <w:uiPriority w:val="99"/>
+    <w:rsid w:val="00647C80"/>
+    <w:pPr>
+      <w:tabs>
+        <w:tab w:val="center" w:pos="4680"/>
+        <w:tab w:val="right" w:pos="9360"/>
+      </w:tabs>
+      <w:spacing w:after="0"/>
+    </w:pPr>
+  </w:style>
+  <w:style w:type="character" w:customStyle="1" w:styleId="FooterChar">
+    <w:name w:val="Footer Char"/>
+    <w:basedOn w:val="DefaultParagraphFont"/>
+    <w:link w:val="Footer"/>
+    <w:uiPriority w:val="99"/>
+    <w:rsid w:val="00647C80"/>
   </w:style>
 </w:styles>
 </file>

</xml_diff>